<commit_message>
i don't know what i did
</commit_message>
<xml_diff>
--- a/MPA abstract will.docx
+++ b/MPA abstract will.docx
@@ -61,7 +61,7 @@
           <w:szCs w:val="24"/>
           <w:u w:val="single"/>
         </w:rPr>
-        <w:t>Problem or Purpose:</w:t>
+        <w:t>Problem:</w:t>
       </w:r>
       <w:r>
         <w:rPr>
@@ -119,8 +119,6 @@
         </w:rPr>
         <w:t>view</w:t>
       </w:r>
-      <w:bookmarkStart w:id="0" w:name="_GoBack"/>
-      <w:bookmarkEnd w:id="0"/>
       <w:r>
         <w:rPr>
           <w:rFonts w:ascii="Times New Roman" w:hAnsi="Times New Roman" w:cs="Times New Roman"/>
@@ -416,9 +414,34 @@
           <w:rFonts w:ascii="Times New Roman" w:hAnsi="Times New Roman" w:cs="Times New Roman"/>
           <w:sz w:val="24"/>
           <w:szCs w:val="24"/>
-          <w:highlight w:val="yellow"/>
-        </w:rPr>
-        <w:t>CITE &amp; CITE, 200X</w:t>
+        </w:rPr>
+        <w:t xml:space="preserve">Graham, Haidt, &amp; </w:t>
+      </w:r>
+      <w:proofErr w:type="spellStart"/>
+      <w:r>
+        <w:rPr>
+          <w:rFonts w:ascii="Times New Roman" w:hAnsi="Times New Roman" w:cs="Times New Roman"/>
+          <w:sz w:val="24"/>
+          <w:szCs w:val="24"/>
+        </w:rPr>
+        <w:t>Nosek</w:t>
+      </w:r>
+      <w:proofErr w:type="spellEnd"/>
+      <w:r>
+        <w:rPr>
+          <w:rFonts w:ascii="Times New Roman" w:hAnsi="Times New Roman" w:cs="Times New Roman"/>
+          <w:sz w:val="24"/>
+          <w:szCs w:val="24"/>
+        </w:rPr>
+        <w:t xml:space="preserve">, </w:t>
+      </w:r>
+      <w:r>
+        <w:rPr>
+          <w:rFonts w:ascii="Times New Roman" w:hAnsi="Times New Roman" w:cs="Times New Roman"/>
+          <w:sz w:val="24"/>
+          <w:szCs w:val="24"/>
+        </w:rPr>
+        <w:t>2009</w:t>
       </w:r>
       <w:r>
         <w:rPr>
@@ -442,7 +465,15 @@
           <w:sz w:val="24"/>
           <w:szCs w:val="24"/>
         </w:rPr>
-        <w:t xml:space="preserve">MFT posits the existence of five sets of intuitions upon which humans base moral reasoning. </w:t>
+        <w:t>MFT posits the existence of five sets of intuitions upon which humans base moral</w:t>
+      </w:r>
+      <w:r>
+        <w:rPr>
+          <w:rFonts w:ascii="Times New Roman" w:hAnsi="Times New Roman" w:cs="Times New Roman"/>
+          <w:sz w:val="24"/>
+          <w:szCs w:val="24"/>
+        </w:rPr>
+        <w:t xml:space="preserve"> reasoning. </w:t>
       </w:r>
       <w:r>
         <w:rPr>
@@ -466,7 +497,23 @@
           <w:sz w:val="24"/>
           <w:szCs w:val="24"/>
         </w:rPr>
-        <w:t xml:space="preserve"> (CITE &amp; CITE, 20XX)</w:t>
+        <w:t xml:space="preserve"> (</w:t>
+      </w:r>
+      <w:r>
+        <w:rPr>
+          <w:rFonts w:ascii="Times New Roman" w:hAnsi="Times New Roman" w:cs="Times New Roman"/>
+          <w:sz w:val="24"/>
+          <w:szCs w:val="24"/>
+        </w:rPr>
+        <w:t>Haidt &amp; Graham, 2007</w:t>
+      </w:r>
+      <w:r>
+        <w:rPr>
+          <w:rFonts w:ascii="Times New Roman" w:hAnsi="Times New Roman" w:cs="Times New Roman"/>
+          <w:sz w:val="24"/>
+          <w:szCs w:val="24"/>
+        </w:rPr>
+        <w:t>)</w:t>
       </w:r>
       <w:r>
         <w:rPr>
@@ -642,23 +689,39 @@
           <w:sz w:val="24"/>
           <w:szCs w:val="24"/>
         </w:rPr>
-        <w:t xml:space="preserve"> in order to </w:t>
-      </w:r>
-      <w:r>
-        <w:rPr>
-          <w:rFonts w:ascii="Times New Roman" w:hAnsi="Times New Roman" w:cs="Times New Roman"/>
-          <w:sz w:val="24"/>
-          <w:szCs w:val="24"/>
-        </w:rPr>
-        <w:t xml:space="preserve">explore how to </w:t>
-      </w:r>
-      <w:r>
-        <w:rPr>
-          <w:rFonts w:ascii="Times New Roman" w:hAnsi="Times New Roman" w:cs="Times New Roman"/>
-          <w:sz w:val="24"/>
-          <w:szCs w:val="24"/>
-        </w:rPr>
-        <w:t>determine if the moral endorsements of news organizations</w:t>
+        <w:t xml:space="preserve"> in order </w:t>
+      </w:r>
+      <w:r>
+        <w:rPr>
+          <w:rFonts w:ascii="Times New Roman" w:hAnsi="Times New Roman" w:cs="Times New Roman"/>
+          <w:sz w:val="24"/>
+          <w:szCs w:val="24"/>
+        </w:rPr>
+        <w:t>t</w:t>
+      </w:r>
+      <w:r>
+        <w:rPr>
+          <w:rFonts w:ascii="Times New Roman" w:hAnsi="Times New Roman" w:cs="Times New Roman"/>
+          <w:sz w:val="24"/>
+          <w:szCs w:val="24"/>
+        </w:rPr>
+        <w:t xml:space="preserve">o </w:t>
+      </w:r>
+      <w:r>
+        <w:rPr>
+          <w:rFonts w:ascii="Times New Roman" w:hAnsi="Times New Roman" w:cs="Times New Roman"/>
+          <w:sz w:val="24"/>
+          <w:szCs w:val="24"/>
+        </w:rPr>
+        <w:t xml:space="preserve">determine if the moral endorsements of news </w:t>
+      </w:r>
+      <w:r>
+        <w:rPr>
+          <w:rFonts w:ascii="Times New Roman" w:hAnsi="Times New Roman" w:cs="Times New Roman"/>
+          <w:sz w:val="24"/>
+          <w:szCs w:val="24"/>
+        </w:rPr>
+        <w:t>organizations</w:t>
       </w:r>
       <w:r>
         <w:rPr>
@@ -729,9 +792,8 @@
           <w:rFonts w:ascii="Times New Roman" w:hAnsi="Times New Roman" w:cs="Times New Roman"/>
           <w:sz w:val="24"/>
           <w:szCs w:val="24"/>
-          <w:highlight w:val="yellow"/>
-        </w:rPr>
-        <w:t>SAMPLESIZE</w:t>
+        </w:rPr>
+        <w:t>3041</w:t>
       </w:r>
       <w:r>
         <w:rPr>
@@ -763,31 +825,6 @@
           <w:sz w:val="24"/>
           <w:szCs w:val="24"/>
         </w:rPr>
-        <w:t xml:space="preserve"> for </w:t>
-      </w:r>
-      <w:r>
-        <w:rPr>
-          <w:rFonts w:ascii="Times New Roman" w:hAnsi="Times New Roman" w:cs="Times New Roman"/>
-          <w:sz w:val="24"/>
-          <w:szCs w:val="24"/>
-          <w:highlight w:val="yellow"/>
-        </w:rPr>
-        <w:t>___</w:t>
-      </w:r>
-      <w:r>
-        <w:rPr>
-          <w:rFonts w:ascii="Times New Roman" w:hAnsi="Times New Roman" w:cs="Times New Roman"/>
-          <w:sz w:val="24"/>
-          <w:szCs w:val="24"/>
-        </w:rPr>
-        <w:t xml:space="preserve"> weeks</w:t>
-      </w:r>
-      <w:r>
-        <w:rPr>
-          <w:rFonts w:ascii="Times New Roman" w:hAnsi="Times New Roman" w:cs="Times New Roman"/>
-          <w:sz w:val="24"/>
-          <w:szCs w:val="24"/>
-        </w:rPr>
         <w:t>.</w:t>
       </w:r>
       <w:r>
@@ -812,24 +849,83 @@
           <w:sz w:val="24"/>
           <w:szCs w:val="24"/>
         </w:rPr>
-        <w:t xml:space="preserve"> to the Warriner dictionary (</w:t>
-      </w:r>
-      <w:r>
-        <w:rPr>
-          <w:rFonts w:ascii="Times New Roman" w:hAnsi="Times New Roman" w:cs="Times New Roman"/>
-          <w:sz w:val="24"/>
-          <w:szCs w:val="24"/>
-          <w:highlight w:val="yellow"/>
-        </w:rPr>
-        <w:t>20XX)</w:t>
-      </w:r>
-      <w:r>
-        <w:rPr>
-          <w:rFonts w:ascii="Times New Roman" w:hAnsi="Times New Roman" w:cs="Times New Roman"/>
-          <w:sz w:val="24"/>
-          <w:szCs w:val="24"/>
-        </w:rPr>
-        <w:t xml:space="preserve"> was calculated for each article</w:t>
+        <w:t xml:space="preserve"> to the Warriner</w:t>
+      </w:r>
+      <w:r>
+        <w:rPr>
+          <w:rFonts w:ascii="Times New Roman" w:hAnsi="Times New Roman" w:cs="Times New Roman"/>
+          <w:sz w:val="24"/>
+          <w:szCs w:val="24"/>
+        </w:rPr>
+        <w:t xml:space="preserve">, </w:t>
+      </w:r>
+      <w:proofErr w:type="spellStart"/>
+      <w:r>
+        <w:rPr>
+          <w:rFonts w:ascii="Times New Roman" w:hAnsi="Times New Roman" w:cs="Times New Roman"/>
+          <w:sz w:val="24"/>
+          <w:szCs w:val="24"/>
+        </w:rPr>
+        <w:t>Kuperman</w:t>
+      </w:r>
+      <w:proofErr w:type="spellEnd"/>
+      <w:r>
+        <w:rPr>
+          <w:rFonts w:ascii="Times New Roman" w:hAnsi="Times New Roman" w:cs="Times New Roman"/>
+          <w:sz w:val="24"/>
+          <w:szCs w:val="24"/>
+        </w:rPr>
+        <w:t xml:space="preserve">, and </w:t>
+      </w:r>
+      <w:proofErr w:type="spellStart"/>
+      <w:r>
+        <w:rPr>
+          <w:rFonts w:ascii="Times New Roman" w:hAnsi="Times New Roman" w:cs="Times New Roman"/>
+          <w:sz w:val="24"/>
+          <w:szCs w:val="24"/>
+        </w:rPr>
+        <w:t>Brysbaert</w:t>
+      </w:r>
+      <w:proofErr w:type="spellEnd"/>
+      <w:r>
+        <w:rPr>
+          <w:rFonts w:ascii="Times New Roman" w:hAnsi="Times New Roman" w:cs="Times New Roman"/>
+          <w:sz w:val="24"/>
+          <w:szCs w:val="24"/>
+        </w:rPr>
+        <w:t xml:space="preserve"> </w:t>
+      </w:r>
+      <w:r>
+        <w:rPr>
+          <w:rFonts w:ascii="Times New Roman" w:hAnsi="Times New Roman" w:cs="Times New Roman"/>
+          <w:sz w:val="24"/>
+          <w:szCs w:val="24"/>
+        </w:rPr>
+        <w:t>dictionary (</w:t>
+      </w:r>
+      <w:r>
+        <w:rPr>
+          <w:rFonts w:ascii="Times New Roman" w:hAnsi="Times New Roman" w:cs="Times New Roman"/>
+          <w:sz w:val="24"/>
+          <w:szCs w:val="24"/>
+        </w:rPr>
+        <w:t>2013</w:t>
+      </w:r>
+      <w:r>
+        <w:rPr>
+          <w:rFonts w:ascii="Times New Roman" w:hAnsi="Times New Roman" w:cs="Times New Roman"/>
+          <w:sz w:val="24"/>
+          <w:szCs w:val="24"/>
+        </w:rPr>
+        <w:t>) was calculated</w:t>
+      </w:r>
+      <w:r>
+        <w:rPr>
+          <w:rFonts w:ascii="Times New Roman" w:hAnsi="Times New Roman" w:cs="Times New Roman"/>
+          <w:sz w:val="24"/>
+          <w:szCs w:val="24"/>
+        </w:rPr>
+        <w:t xml:space="preserve"> for each article</w:t>
       </w:r>
       <w:r>
         <w:rPr>
@@ -961,15 +1057,25 @@
           <w:szCs w:val="24"/>
           <w:u w:val="single"/>
         </w:rPr>
-        <w:t>Conclusions and implications:</w:t>
-      </w:r>
-      <w:r>
-        <w:rPr>
-          <w:rFonts w:ascii="Times New Roman" w:hAnsi="Times New Roman" w:cs="Times New Roman"/>
-          <w:sz w:val="24"/>
-          <w:szCs w:val="24"/>
-        </w:rPr>
-        <w:t xml:space="preserve"> While the researchers were unable to conclude political news media is biased in such a way that aligns with the assumptions of MFT, they were able to conclude that incorporating valence of articles’ words is an important</w:t>
+        <w:t>Conclusions:</w:t>
+      </w:r>
+      <w:r>
+        <w:rPr>
+          <w:rFonts w:ascii="Times New Roman" w:hAnsi="Times New Roman" w:cs="Times New Roman"/>
+          <w:sz w:val="24"/>
+          <w:szCs w:val="24"/>
+        </w:rPr>
+        <w:t xml:space="preserve"> While the researchers were unable to conclude political news media is biased in such a way that aligns with the assumptions of MF</w:t>
+      </w:r>
+      <w:bookmarkStart w:id="0" w:name="_GoBack"/>
+      <w:bookmarkEnd w:id="0"/>
+      <w:r>
+        <w:rPr>
+          <w:rFonts w:ascii="Times New Roman" w:hAnsi="Times New Roman" w:cs="Times New Roman"/>
+          <w:sz w:val="24"/>
+          <w:szCs w:val="24"/>
+        </w:rPr>
+        <w:t>T, they were able to conclude that incorporating valence of articles’ words is an important</w:t>
       </w:r>
       <w:r>
         <w:rPr>

</xml_diff>